<commit_message>
Conventie rapport C# update
</commit_message>
<xml_diff>
--- a/documenten/rapporten/conventie_rapport.docx
+++ b/documenten/rapporten/conventie_rapport.docx
@@ -1,6 +1,6 @@
 
 <file path=word/document.xml><?xml version="1.0" encoding="utf-8"?>
-<w:document xmlns:wpc="http://schemas.microsoft.com/office/word/2010/wordprocessingCanvas" xmlns:cx="http://schemas.microsoft.com/office/drawing/2014/chartex" xmlns:cx1="http://schemas.microsoft.com/office/drawing/2015/9/8/chartex" xmlns:cx2="http://schemas.microsoft.com/office/drawing/2015/10/21/chartex" xmlns:cx3="http://schemas.microsoft.com/office/drawing/2016/5/9/chartex" xmlns:cx4="http://schemas.microsoft.com/office/drawing/2016/5/10/chartex" xmlns:cx5="http://schemas.microsoft.com/office/drawing/2016/5/11/chartex" xmlns:cx6="http://schemas.microsoft.com/office/drawing/2016/5/12/chartex" xmlns:cx7="http://schemas.microsoft.com/office/drawing/2016/5/13/chartex" xmlns:cx8="http://schemas.microsoft.com/office/drawing/2016/5/14/chartex" xmlns:mc="http://schemas.openxmlformats.org/markup-compatibility/2006" xmlns:o="urn:schemas-microsoft-com:office:office" xmlns:r="http://schemas.openxmlformats.org/officeDocument/2006/relationships" xmlns:m="http://schemas.openxmlformats.org/officeDocument/2006/math" xmlns:v="urn:schemas-microsoft-com:vml" xmlns:wp14="http://schemas.microsoft.com/office/word/2010/wordprocessingDrawing" xmlns:wp="http://schemas.openxmlformats.org/drawingml/2006/wordprocessingDrawing" xmlns:w10="urn:schemas-microsoft-com:office:word" xmlns:w="http://schemas.openxmlformats.org/wordprocessingml/2006/main" xmlns:w14="http://schemas.microsoft.com/office/word/2010/wordml" xmlns:w15="http://schemas.microsoft.com/office/word/2012/wordml" xmlns:w16se="http://schemas.microsoft.com/office/word/2015/wordml/symex" xmlns:wpg="http://schemas.microsoft.com/office/word/2010/wordprocessingGroup" xmlns:wpi="http://schemas.microsoft.com/office/word/2010/wordprocessingInk" xmlns:wne="http://schemas.microsoft.com/office/word/2006/wordml" xmlns:wps="http://schemas.microsoft.com/office/word/2010/wordprocessingShape" mc:Ignorable="w14 w15 w16se wp14">
+<w:document xmlns:wpc="http://schemas.microsoft.com/office/word/2010/wordprocessingCanvas" xmlns:cx="http://schemas.microsoft.com/office/drawing/2014/chartex" xmlns:mc="http://schemas.openxmlformats.org/markup-compatibility/2006" xmlns:o="urn:schemas-microsoft-com:office:office" xmlns:r="http://schemas.openxmlformats.org/officeDocument/2006/relationships" xmlns:m="http://schemas.openxmlformats.org/officeDocument/2006/math" xmlns:v="urn:schemas-microsoft-com:vml" xmlns:wp14="http://schemas.microsoft.com/office/word/2010/wordprocessingDrawing" xmlns:wp="http://schemas.openxmlformats.org/drawingml/2006/wordprocessingDrawing" xmlns:w10="urn:schemas-microsoft-com:office:word" xmlns:w="http://schemas.openxmlformats.org/wordprocessingml/2006/main" xmlns:w14="http://schemas.microsoft.com/office/word/2010/wordml" xmlns:w15="http://schemas.microsoft.com/office/word/2012/wordml" xmlns:w16se="http://schemas.microsoft.com/office/word/2015/wordml/symex" xmlns:wpg="http://schemas.microsoft.com/office/word/2010/wordprocessingGroup" xmlns:wpi="http://schemas.microsoft.com/office/word/2010/wordprocessingInk" xmlns:wne="http://schemas.microsoft.com/office/word/2006/wordml" xmlns:wps="http://schemas.microsoft.com/office/word/2010/wordprocessingShape" mc:Ignorable="w14 w15 w16se wp14">
   <w:body>
     <w:sdt>
       <w:sdtPr>
@@ -16,6 +16,7 @@
           <w:r>
             <w:rPr>
               <w:noProof/>
+              <w:lang w:val="nl-NL" w:eastAsia="nl-NL"/>
             </w:rPr>
             <mc:AlternateContent>
               <mc:Choice Requires="wpg">
@@ -265,7 +266,7 @@
                   </wp:anchor>
                 </w:drawing>
               </mc:Choice>
-              <mc:Fallback>
+              <mc:Fallback xmlns:cx8="http://schemas.microsoft.com/office/drawing/2016/5/14/chartex" xmlns:cx7="http://schemas.microsoft.com/office/drawing/2016/5/13/chartex" xmlns:cx6="http://schemas.microsoft.com/office/drawing/2016/5/12/chartex" xmlns:cx5="http://schemas.microsoft.com/office/drawing/2016/5/11/chartex" xmlns:cx4="http://schemas.microsoft.com/office/drawing/2016/5/10/chartex" xmlns:cx3="http://schemas.microsoft.com/office/drawing/2016/5/9/chartex" xmlns:cx2="http://schemas.microsoft.com/office/drawing/2015/10/21/chartex" xmlns:cx1="http://schemas.microsoft.com/office/drawing/2015/9/8/chartex">
                 <w:pict>
                   <v:group w14:anchorId="5BFD6FAF" id="Groep 149" o:spid="_x0000_s1026" style="position:absolute;margin-left:0;margin-top:0;width:8in;height:95.7pt;z-index:251662336;mso-width-percent:941;mso-height-percent:121;mso-top-percent:23;mso-position-horizontal:center;mso-position-horizontal-relative:page;mso-position-vertical-relative:page;mso-width-percent:941;mso-height-percent:121;mso-top-percent:23" coordorigin="" coordsize="73152,12161" o:gfxdata="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">
                     <v:shape id="Rechthoek 51" o:spid="_x0000_s1027" style="position:absolute;width:73152;height:11303;visibility:visible;mso-wrap-style:square;v-text-anchor:middle" coordsize="7312660,1129665" o:gfxdata="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" path="m,l7312660,r,1129665l3619500,733425,,1091565,,xe" fillcolor="#4472c4 [3204]" stroked="f" strokeweight="1pt">
@@ -284,6 +285,7 @@
           <w:r>
             <w:rPr>
               <w:noProof/>
+              <w:lang w:val="nl-NL" w:eastAsia="nl-NL"/>
             </w:rPr>
             <mc:AlternateContent>
               <mc:Choice Requires="wps">
@@ -419,23 +421,13 @@
                                         <w:szCs w:val="36"/>
                                       </w:rPr>
                                     </w:pPr>
-                                    <w:proofErr w:type="spellStart"/>
                                     <w:r>
                                       <w:rPr>
                                         <w:color w:val="404040" w:themeColor="text1" w:themeTint="BF"/>
                                         <w:sz w:val="36"/>
                                         <w:szCs w:val="36"/>
                                       </w:rPr>
-                                      <w:t>Groep</w:t>
-                                    </w:r>
-                                    <w:proofErr w:type="spellEnd"/>
-                                    <w:r>
-                                      <w:rPr>
-                                        <w:color w:val="404040" w:themeColor="text1" w:themeTint="BF"/>
-                                        <w:sz w:val="36"/>
-                                        <w:szCs w:val="36"/>
-                                      </w:rPr>
-                                      <w:t xml:space="preserve"> 1</w:t>
+                                      <w:t>Groep 1</w:t>
                                     </w:r>
                                   </w:p>
                                 </w:sdtContent>
@@ -544,23 +536,13 @@
                                   <w:szCs w:val="36"/>
                                 </w:rPr>
                               </w:pPr>
-                              <w:proofErr w:type="spellStart"/>
                               <w:r>
                                 <w:rPr>
                                   <w:color w:val="404040" w:themeColor="text1" w:themeTint="BF"/>
                                   <w:sz w:val="36"/>
                                   <w:szCs w:val="36"/>
                                 </w:rPr>
-                                <w:t>Groep</w:t>
-                              </w:r>
-                              <w:proofErr w:type="spellEnd"/>
-                              <w:r>
-                                <w:rPr>
-                                  <w:color w:val="404040" w:themeColor="text1" w:themeTint="BF"/>
-                                  <w:sz w:val="36"/>
-                                  <w:szCs w:val="36"/>
-                                </w:rPr>
-                                <w:t xml:space="preserve"> 1</w:t>
+                                <w:t>Groep 1</w:t>
                               </w:r>
                             </w:p>
                           </w:sdtContent>
@@ -578,6 +560,7 @@
           <w:r>
             <w:rPr>
               <w:noProof/>
+              <w:lang w:val="nl-NL" w:eastAsia="nl-NL"/>
             </w:rPr>
             <mc:AlternateContent>
               <mc:Choice Requires="wps">
@@ -637,7 +620,6 @@
                                     <w:szCs w:val="60"/>
                                   </w:rPr>
                                 </w:pPr>
-                                <w:proofErr w:type="spellStart"/>
                                 <w:r>
                                   <w:rPr>
                                     <w:i/>
@@ -646,18 +628,7 @@
                                     <w:sz w:val="60"/>
                                     <w:szCs w:val="60"/>
                                   </w:rPr>
-                                  <w:t>Conventie</w:t>
-                                </w:r>
-                                <w:proofErr w:type="spellEnd"/>
-                                <w:r>
-                                  <w:rPr>
-                                    <w:i/>
-                                    <w:iCs/>
-                                    <w:color w:val="4472C4" w:themeColor="accent1"/>
-                                    <w:sz w:val="60"/>
-                                    <w:szCs w:val="60"/>
-                                  </w:rPr>
-                                  <w:t xml:space="preserve"> Rapport</w:t>
+                                  <w:t>Conventie Rapport</w:t>
                                 </w:r>
                               </w:p>
                             </w:txbxContent>
@@ -698,7 +669,6 @@
                               <w:szCs w:val="60"/>
                             </w:rPr>
                           </w:pPr>
-                          <w:proofErr w:type="spellStart"/>
                           <w:r>
                             <w:rPr>
                               <w:i/>
@@ -707,18 +677,7 @@
                               <w:sz w:val="60"/>
                               <w:szCs w:val="60"/>
                             </w:rPr>
-                            <w:t>Conventie</w:t>
-                          </w:r>
-                          <w:proofErr w:type="spellEnd"/>
-                          <w:r>
-                            <w:rPr>
-                              <w:i/>
-                              <w:iCs/>
-                              <w:color w:val="4472C4" w:themeColor="accent1"/>
-                              <w:sz w:val="60"/>
-                              <w:szCs w:val="60"/>
-                            </w:rPr>
-                            <w:t xml:space="preserve"> Rapport</w:t>
+                            <w:t>Conventie Rapport</w:t>
                           </w:r>
                         </w:p>
                       </w:txbxContent>
@@ -732,6 +691,7 @@
           <w:r>
             <w:rPr>
               <w:noProof/>
+              <w:lang w:val="nl-NL" w:eastAsia="nl-NL"/>
             </w:rPr>
             <mc:AlternateContent>
               <mc:Choice Requires="wps">
@@ -785,7 +745,7 @@
                             <w:txbxContent>
                               <w:p>
                                 <w:pPr>
-                                  <w:pStyle w:val="NoSpacing"/>
+                                  <w:pStyle w:val="Geenafstand"/>
                                   <w:jc w:val="right"/>
                                   <w:rPr>
                                     <w:color w:val="595959" w:themeColor="text1" w:themeTint="A6"/>
@@ -821,7 +781,7 @@
                       <w:txbxContent>
                         <w:p>
                           <w:pPr>
-                            <w:pStyle w:val="NoSpacing"/>
+                            <w:pStyle w:val="Geenafstand"/>
                             <w:jc w:val="right"/>
                             <w:rPr>
                               <w:color w:val="595959" w:themeColor="text1" w:themeTint="A6"/>
@@ -846,21 +806,16 @@
     </w:sdt>
     <w:p>
       <w:pPr>
-        <w:pStyle w:val="IntenseQuote"/>
-      </w:pPr>
-      <w:proofErr w:type="spellStart"/>
+        <w:pStyle w:val="Duidelijkcitaat"/>
+      </w:pPr>
       <w:r>
         <w:lastRenderedPageBreak/>
-        <w:t>Conventies</w:t>
-      </w:r>
-      <w:proofErr w:type="spellEnd"/>
-      <w:r>
-        <w:t xml:space="preserve"> PHP</w:t>
-      </w:r>
-    </w:p>
-    <w:p>
-      <w:pPr>
-        <w:pStyle w:val="ListParagraph"/>
+        <w:t>Conventies PHP</w:t>
+      </w:r>
+    </w:p>
+    <w:p>
+      <w:pPr>
+        <w:pStyle w:val="Lijstalinea"/>
         <w:numPr>
           <w:ilvl w:val="0"/>
           <w:numId w:val="1"/>
@@ -884,7 +839,7 @@
     </w:p>
     <w:p>
       <w:pPr>
-        <w:pStyle w:val="ListParagraph"/>
+        <w:pStyle w:val="Lijstalinea"/>
         <w:numPr>
           <w:ilvl w:val="0"/>
           <w:numId w:val="1"/>
@@ -897,26 +852,12 @@
         <w:rPr>
           <w:lang w:val="nl-NL"/>
         </w:rPr>
-        <w:t xml:space="preserve">Het openen met </w:t>
-      </w:r>
-      <w:proofErr w:type="spellStart"/>
-      <w:r>
-        <w:rPr>
-          <w:lang w:val="nl-NL"/>
-        </w:rPr>
-        <w:t>braces</w:t>
-      </w:r>
-      <w:proofErr w:type="spellEnd"/>
-      <w:r>
-        <w:rPr>
-          <w:lang w:val="nl-NL"/>
-        </w:rPr>
-        <w:t xml:space="preserve"> voor “Classes” moeten altijd op een nieuwe regel.</w:t>
-      </w:r>
-    </w:p>
-    <w:p>
-      <w:pPr>
-        <w:pStyle w:val="ListParagraph"/>
+        <w:t>Het openen met braces voor “Classes” moeten altijd op een nieuwe regel.</w:t>
+      </w:r>
+    </w:p>
+    <w:p>
+      <w:pPr>
+        <w:pStyle w:val="Lijstalinea"/>
         <w:numPr>
           <w:ilvl w:val="0"/>
           <w:numId w:val="1"/>
@@ -929,47 +870,19 @@
         <w:rPr>
           <w:lang w:val="nl-NL"/>
         </w:rPr>
-        <w:t xml:space="preserve">Het openen met </w:t>
-      </w:r>
-      <w:proofErr w:type="spellStart"/>
-      <w:r>
-        <w:rPr>
-          <w:lang w:val="nl-NL"/>
-        </w:rPr>
-        <w:t>braces</w:t>
-      </w:r>
-      <w:proofErr w:type="spellEnd"/>
-      <w:r>
-        <w:rPr>
-          <w:lang w:val="nl-NL"/>
-        </w:rPr>
-        <w:t xml:space="preserve"> voor “</w:t>
-      </w:r>
-      <w:proofErr w:type="spellStart"/>
-      <w:r>
-        <w:rPr>
-          <w:lang w:val="nl-NL"/>
-        </w:rPr>
-        <w:t>Methods</w:t>
-      </w:r>
-      <w:proofErr w:type="spellEnd"/>
-      <w:r>
-        <w:rPr>
-          <w:lang w:val="nl-NL"/>
-        </w:rPr>
-        <w:t>” moeten altijd op een nieuwe regel.</w:t>
-      </w:r>
-    </w:p>
-    <w:p>
-      <w:pPr>
-        <w:rPr>
-          <w:lang w:val="nl-NL"/>
-        </w:rPr>
-      </w:pPr>
-    </w:p>
-    <w:p>
-      <w:pPr>
-        <w:pStyle w:val="ListParagraph"/>
+        <w:t>Het openen met braces voor “Methods” moeten altijd op een nieuwe regel.</w:t>
+      </w:r>
+    </w:p>
+    <w:p>
+      <w:pPr>
+        <w:rPr>
+          <w:lang w:val="nl-NL"/>
+        </w:rPr>
+      </w:pPr>
+    </w:p>
+    <w:p>
+      <w:pPr>
+        <w:pStyle w:val="Lijstalinea"/>
         <w:numPr>
           <w:ilvl w:val="0"/>
           <w:numId w:val="1"/>
@@ -984,14 +897,12 @@
         </w:rPr>
         <w:t xml:space="preserve">Property namen altijd </w:t>
       </w:r>
-      <w:proofErr w:type="spellStart"/>
-      <w:r>
-        <w:rPr>
-          <w:lang w:val="nl-NL"/>
-        </w:rPr>
-        <w:t>camelcase</w:t>
-      </w:r>
-      <w:proofErr w:type="spellEnd"/>
+      <w:r>
+        <w:rPr>
+          <w:lang w:val="nl-NL"/>
+        </w:rPr>
+        <w:t>Camel case</w:t>
+      </w:r>
       <w:r>
         <w:rPr>
           <w:lang w:val="nl-NL"/>
@@ -1001,7 +912,7 @@
     </w:p>
     <w:p>
       <w:pPr>
-        <w:pStyle w:val="ListParagraph"/>
+        <w:pStyle w:val="Lijstalinea"/>
         <w:numPr>
           <w:ilvl w:val="0"/>
           <w:numId w:val="1"/>
@@ -1019,7 +930,7 @@
     </w:p>
     <w:p>
       <w:pPr>
-        <w:pStyle w:val="ListParagraph"/>
+        <w:pStyle w:val="Lijstalinea"/>
         <w:numPr>
           <w:ilvl w:val="0"/>
           <w:numId w:val="1"/>
@@ -1037,28 +948,20 @@
     </w:p>
     <w:p>
       <w:pPr>
-        <w:pStyle w:val="ListParagraph"/>
+        <w:pStyle w:val="Lijstalinea"/>
         <w:numPr>
           <w:ilvl w:val="0"/>
           <w:numId w:val="1"/>
         </w:numPr>
       </w:pPr>
       <w:r>
-        <w:t xml:space="preserve">Keywords </w:t>
-      </w:r>
-      <w:proofErr w:type="spellStart"/>
-      <w:r>
-        <w:t>altijd</w:t>
-      </w:r>
-      <w:proofErr w:type="spellEnd"/>
-      <w:r>
-        <w:t xml:space="preserve"> in lower case.</w:t>
+        <w:t>Keywords altijd in lower case.</w:t>
       </w:r>
     </w:p>
     <w:p/>
     <w:p>
       <w:pPr>
-        <w:pStyle w:val="ListParagraph"/>
+        <w:pStyle w:val="Lijstalinea"/>
         <w:numPr>
           <w:ilvl w:val="0"/>
           <w:numId w:val="1"/>
@@ -1073,38 +976,16 @@
         </w:rPr>
         <w:t xml:space="preserve">Een lijn mag niet langer zijn dan 80 </w:t>
       </w:r>
-      <w:proofErr w:type="spellStart"/>
-      <w:r>
-        <w:rPr>
-          <w:lang w:val="nl-NL"/>
-        </w:rPr>
-        <w:t>characters</w:t>
-      </w:r>
-      <w:proofErr w:type="spellEnd"/>
-      <w:r>
-        <w:rPr>
-          <w:lang w:val="nl-NL"/>
-        </w:rPr>
-        <w:t xml:space="preserve">, indien het langer is dan 80 </w:t>
-      </w:r>
-      <w:proofErr w:type="spellStart"/>
-      <w:r>
-        <w:rPr>
-          <w:lang w:val="nl-NL"/>
-        </w:rPr>
-        <w:t>characters</w:t>
-      </w:r>
-      <w:proofErr w:type="spellEnd"/>
-      <w:r>
-        <w:rPr>
-          <w:lang w:val="nl-NL"/>
-        </w:rPr>
-        <w:t xml:space="preserve"> moet de lijn gesplit worden en meerdere lijnen door middel van een enter.</w:t>
-      </w:r>
-    </w:p>
-    <w:p>
-      <w:pPr>
-        <w:pStyle w:val="ListParagraph"/>
+      <w:r>
+        <w:rPr>
+          <w:lang w:val="nl-NL"/>
+        </w:rPr>
+        <w:t>characters, indien het langer is dan 80 characters moet de lijn gesplit worden en meerdere lijnen door middel van een enter.</w:t>
+      </w:r>
+    </w:p>
+    <w:p>
+      <w:pPr>
+        <w:pStyle w:val="Lijstalinea"/>
         <w:numPr>
           <w:ilvl w:val="0"/>
           <w:numId w:val="1"/>
@@ -1122,7 +1003,7 @@
     </w:p>
     <w:p>
       <w:pPr>
-        <w:pStyle w:val="ListParagraph"/>
+        <w:pStyle w:val="Lijstalinea"/>
         <w:numPr>
           <w:ilvl w:val="0"/>
           <w:numId w:val="1"/>
@@ -1140,7 +1021,7 @@
     </w:p>
     <w:p>
       <w:pPr>
-        <w:pStyle w:val="ListParagraph"/>
+        <w:pStyle w:val="Lijstalinea"/>
         <w:numPr>
           <w:ilvl w:val="0"/>
           <w:numId w:val="1"/>
@@ -1153,33 +1034,19 @@
         <w:rPr>
           <w:lang w:val="nl-NL"/>
         </w:rPr>
-        <w:t xml:space="preserve">Na de </w:t>
-      </w:r>
-      <w:proofErr w:type="spellStart"/>
-      <w:r>
-        <w:rPr>
-          <w:lang w:val="nl-NL"/>
-        </w:rPr>
-        <w:t>namespace</w:t>
-      </w:r>
-      <w:proofErr w:type="spellEnd"/>
-      <w:r>
-        <w:rPr>
-          <w:lang w:val="nl-NL"/>
-        </w:rPr>
-        <w:t xml:space="preserve"> altijd 1 wit regel. </w:t>
-      </w:r>
-    </w:p>
-    <w:p>
-      <w:pPr>
-        <w:rPr>
-          <w:lang w:val="nl-NL"/>
-        </w:rPr>
-      </w:pPr>
-    </w:p>
-    <w:p>
-      <w:pPr>
-        <w:pStyle w:val="ListParagraph"/>
+        <w:t xml:space="preserve">Na de namespace altijd 1 wit regel. </w:t>
+      </w:r>
+    </w:p>
+    <w:p>
+      <w:pPr>
+        <w:rPr>
+          <w:lang w:val="nl-NL"/>
+        </w:rPr>
+      </w:pPr>
+    </w:p>
+    <w:p>
+      <w:pPr>
+        <w:pStyle w:val="Lijstalinea"/>
         <w:numPr>
           <w:ilvl w:val="0"/>
           <w:numId w:val="1"/>
@@ -1192,26 +1059,12 @@
         <w:rPr>
           <w:lang w:val="nl-NL"/>
         </w:rPr>
-        <w:t xml:space="preserve">PHP bestanden die alleen voor PHP gebruikt worden, moeten altijd in een aparte </w:t>
-      </w:r>
-      <w:proofErr w:type="spellStart"/>
-      <w:r>
-        <w:rPr>
-          <w:lang w:val="nl-NL"/>
-        </w:rPr>
-        <w:t>php</w:t>
-      </w:r>
-      <w:proofErr w:type="spellEnd"/>
-      <w:r>
-        <w:rPr>
-          <w:lang w:val="nl-NL"/>
-        </w:rPr>
-        <w:t xml:space="preserve"> map worden opgeslagen.</w:t>
-      </w:r>
-    </w:p>
-    <w:p>
-      <w:pPr>
-        <w:pStyle w:val="ListParagraph"/>
+        <w:t>PHP bestanden die alleen voor PHP gebruikt worden, moeten altijd in een aparte php map worden opgeslagen.</w:t>
+      </w:r>
+    </w:p>
+    <w:p>
+      <w:pPr>
+        <w:pStyle w:val="Lijstalinea"/>
         <w:numPr>
           <w:ilvl w:val="0"/>
           <w:numId w:val="1"/>
@@ -1224,26 +1077,12 @@
         <w:rPr>
           <w:lang w:val="nl-NL"/>
         </w:rPr>
-        <w:t xml:space="preserve">PHP bestand namen moeten altijd in </w:t>
-      </w:r>
-      <w:proofErr w:type="spellStart"/>
-      <w:r>
-        <w:rPr>
-          <w:lang w:val="nl-NL"/>
-        </w:rPr>
-        <w:t>lower</w:t>
-      </w:r>
-      <w:proofErr w:type="spellEnd"/>
-      <w:r>
-        <w:rPr>
-          <w:lang w:val="nl-NL"/>
-        </w:rPr>
-        <w:t xml:space="preserve"> case geschreven worden.</w:t>
-      </w:r>
-    </w:p>
-    <w:p>
-      <w:pPr>
-        <w:pStyle w:val="ListParagraph"/>
+        <w:t>PHP bestand namen moeten altijd in lower case geschreven worden.</w:t>
+      </w:r>
+    </w:p>
+    <w:p>
+      <w:pPr>
+        <w:pStyle w:val="Lijstalinea"/>
         <w:numPr>
           <w:ilvl w:val="0"/>
           <w:numId w:val="1"/>
@@ -1261,7 +1100,7 @@
     </w:p>
     <w:p>
       <w:pPr>
-        <w:pStyle w:val="ListParagraph"/>
+        <w:pStyle w:val="Lijstalinea"/>
         <w:numPr>
           <w:ilvl w:val="0"/>
           <w:numId w:val="1"/>
@@ -1283,25 +1122,35 @@
           <w:lang w:val="nl-NL"/>
         </w:rPr>
       </w:pPr>
-      <w:bookmarkStart w:id="0" w:name="_GoBack"/>
-      <w:bookmarkEnd w:id="0"/>
-    </w:p>
-    <w:p>
-      <w:pPr>
-        <w:pStyle w:val="IntenseQuote"/>
-        <w:rPr>
-          <w:lang w:val="nl-NL"/>
-        </w:rPr>
-      </w:pPr>
-      <w:r>
-        <w:rPr>
-          <w:lang w:val="nl-NL"/>
-        </w:rPr>
+      <w:r>
+        <w:rPr>
+          <w:lang w:val="nl-NL"/>
+        </w:rPr>
+        <w:br w:type="page"/>
+      </w:r>
+    </w:p>
+    <w:p>
+      <w:pPr>
+        <w:pStyle w:val="Duidelijkcitaat"/>
+        <w:rPr>
+          <w:lang w:val="nl-NL"/>
+        </w:rPr>
+      </w:pPr>
+      <w:r>
+        <w:rPr>
+          <w:lang w:val="nl-NL"/>
+        </w:rPr>
+        <w:lastRenderedPageBreak/>
         <w:t>Conventies C#</w:t>
       </w:r>
     </w:p>
     <w:p>
       <w:pPr>
+        <w:pStyle w:val="Lijstalinea"/>
+        <w:numPr>
+          <w:ilvl w:val="0"/>
+          <w:numId w:val="3"/>
+        </w:numPr>
         <w:tabs>
           <w:tab w:val="left" w:pos="1548"/>
         </w:tabs>
@@ -1309,6 +1158,198 @@
           <w:lang w:val="nl-NL"/>
         </w:rPr>
       </w:pPr>
+      <w:r>
+        <w:rPr>
+          <w:lang w:val="nl-NL"/>
+        </w:rPr>
+        <w:t>Bij het initialiseren zorg je er altijd voor dat alle waardes netjes onder elkaar komen te staan d.m.v. tabs en geen spaties.</w:t>
+      </w:r>
+    </w:p>
+    <w:p>
+      <w:pPr>
+        <w:pStyle w:val="Lijstalinea"/>
+        <w:numPr>
+          <w:ilvl w:val="0"/>
+          <w:numId w:val="3"/>
+        </w:numPr>
+        <w:tabs>
+          <w:tab w:val="left" w:pos="1548"/>
+        </w:tabs>
+        <w:rPr>
+          <w:lang w:val="nl-NL"/>
+        </w:rPr>
+      </w:pPr>
+      <w:r>
+        <w:rPr>
+          <w:lang w:val="nl-NL"/>
+        </w:rPr>
+        <w:t>De brackets van methods of classes moeten op een nieuwe regel beginnen.</w:t>
+      </w:r>
+    </w:p>
+    <w:p>
+      <w:pPr>
+        <w:tabs>
+          <w:tab w:val="left" w:pos="1548"/>
+        </w:tabs>
+        <w:rPr>
+          <w:lang w:val="nl-NL"/>
+        </w:rPr>
+      </w:pPr>
+    </w:p>
+    <w:p>
+      <w:pPr>
+        <w:pStyle w:val="Lijstalinea"/>
+        <w:numPr>
+          <w:ilvl w:val="0"/>
+          <w:numId w:val="3"/>
+        </w:numPr>
+        <w:tabs>
+          <w:tab w:val="left" w:pos="1548"/>
+        </w:tabs>
+        <w:rPr>
+          <w:lang w:val="nl-NL"/>
+        </w:rPr>
+      </w:pPr>
+      <w:r>
+        <w:rPr>
+          <w:lang w:val="nl-NL"/>
+        </w:rPr>
+        <w:t>Property namen altijd Camel Case</w:t>
+      </w:r>
+    </w:p>
+    <w:p>
+      <w:pPr>
+        <w:pStyle w:val="Lijstalinea"/>
+        <w:numPr>
+          <w:ilvl w:val="0"/>
+          <w:numId w:val="3"/>
+        </w:numPr>
+        <w:tabs>
+          <w:tab w:val="left" w:pos="1548"/>
+        </w:tabs>
+        <w:rPr>
+          <w:lang w:val="nl-NL"/>
+        </w:rPr>
+      </w:pPr>
+      <w:r>
+        <w:rPr>
+          <w:lang w:val="nl-NL"/>
+        </w:rPr>
+        <w:t>Classnamen altijd een enkelvoudig zelfstandig naamwoord.</w:t>
+      </w:r>
+    </w:p>
+    <w:p>
+      <w:pPr>
+        <w:pStyle w:val="Lijstalinea"/>
+        <w:numPr>
+          <w:ilvl w:val="0"/>
+          <w:numId w:val="3"/>
+        </w:numPr>
+        <w:tabs>
+          <w:tab w:val="left" w:pos="1548"/>
+        </w:tabs>
+        <w:rPr>
+          <w:lang w:val="nl-NL"/>
+        </w:rPr>
+      </w:pPr>
+      <w:r>
+        <w:rPr>
+          <w:lang w:val="nl-NL"/>
+        </w:rPr>
+        <w:t>Method namen altijd een werkwoord.</w:t>
+      </w:r>
+    </w:p>
+    <w:p>
+      <w:pPr>
+        <w:pStyle w:val="Lijstalinea"/>
+        <w:numPr>
+          <w:ilvl w:val="0"/>
+          <w:numId w:val="3"/>
+        </w:numPr>
+        <w:tabs>
+          <w:tab w:val="left" w:pos="1548"/>
+        </w:tabs>
+        <w:rPr>
+          <w:lang w:val="nl-NL"/>
+        </w:rPr>
+      </w:pPr>
+      <w:r>
+        <w:rPr>
+          <w:lang w:val="nl-NL"/>
+        </w:rPr>
+        <w:t>Variabl</w:t>
+      </w:r>
+      <w:r>
+        <w:rPr>
+          <w:lang w:val="nl-NL"/>
+        </w:rPr>
+        <w:t>e altijd in lowercase</w:t>
+      </w:r>
+    </w:p>
+    <w:p>
+      <w:pPr>
+        <w:pStyle w:val="Lijstalinea"/>
+        <w:numPr>
+          <w:ilvl w:val="0"/>
+          <w:numId w:val="3"/>
+        </w:numPr>
+        <w:tabs>
+          <w:tab w:val="left" w:pos="1548"/>
+        </w:tabs>
+        <w:rPr>
+          <w:lang w:val="nl-NL"/>
+        </w:rPr>
+      </w:pPr>
+      <w:r>
+        <w:rPr>
+          <w:lang w:val="nl-NL"/>
+        </w:rPr>
+        <w:t>Lijnen splitsen wanneer langer dan 70 karakters.</w:t>
+      </w:r>
+    </w:p>
+    <w:p>
+      <w:pPr>
+        <w:pStyle w:val="Lijstalinea"/>
+        <w:numPr>
+          <w:ilvl w:val="0"/>
+          <w:numId w:val="3"/>
+        </w:numPr>
+        <w:tabs>
+          <w:tab w:val="left" w:pos="1548"/>
+        </w:tabs>
+        <w:rPr>
+          <w:lang w:val="nl-NL"/>
+        </w:rPr>
+      </w:pPr>
+      <w:r>
+        <w:rPr>
+          <w:lang w:val="nl-NL"/>
+        </w:rPr>
+        <w:t>Altijd een witregel na een declaratie.</w:t>
+      </w:r>
+      <w:bookmarkStart w:id="0" w:name="_GoBack"/>
+      <w:bookmarkEnd w:id="0"/>
+    </w:p>
+    <w:p>
+      <w:pPr>
+        <w:pStyle w:val="Lijstalinea"/>
+        <w:numPr>
+          <w:ilvl w:val="0"/>
+          <w:numId w:val="3"/>
+        </w:numPr>
+        <w:tabs>
+          <w:tab w:val="left" w:pos="1548"/>
+        </w:tabs>
+        <w:rPr>
+          <w:lang w:val="nl-NL"/>
+        </w:rPr>
+      </w:pPr>
+      <w:r>
+        <w:rPr>
+          <w:lang w:val="nl-NL"/>
+        </w:rPr>
+        <w:t>Classes moeten een duidelijke naam hebben.</w:t>
+      </w:r>
     </w:p>
     <w:p>
       <w:pPr>
@@ -1364,7 +1405,7 @@
 </file>
 
 <file path=word/endnotes.xml><?xml version="1.0" encoding="utf-8"?>
-<w:endnotes xmlns:wpc="http://schemas.microsoft.com/office/word/2010/wordprocessingCanvas" xmlns:cx="http://schemas.microsoft.com/office/drawing/2014/chartex" xmlns:cx1="http://schemas.microsoft.com/office/drawing/2015/9/8/chartex" xmlns:cx2="http://schemas.microsoft.com/office/drawing/2015/10/21/chartex" xmlns:cx3="http://schemas.microsoft.com/office/drawing/2016/5/9/chartex" xmlns:cx4="http://schemas.microsoft.com/office/drawing/2016/5/10/chartex" xmlns:cx5="http://schemas.microsoft.com/office/drawing/2016/5/11/chartex" xmlns:cx6="http://schemas.microsoft.com/office/drawing/2016/5/12/chartex" xmlns:cx7="http://schemas.microsoft.com/office/drawing/2016/5/13/chartex" xmlns:cx8="http://schemas.microsoft.com/office/drawing/2016/5/14/chartex" xmlns:mc="http://schemas.openxmlformats.org/markup-compatibility/2006" xmlns:o="urn:schemas-microsoft-com:office:office" xmlns:r="http://schemas.openxmlformats.org/officeDocument/2006/relationships" xmlns:m="http://schemas.openxmlformats.org/officeDocument/2006/math" xmlns:v="urn:schemas-microsoft-com:vml" xmlns:wp14="http://schemas.microsoft.com/office/word/2010/wordprocessingDrawing" xmlns:wp="http://schemas.openxmlformats.org/drawingml/2006/wordprocessingDrawing" xmlns:w10="urn:schemas-microsoft-com:office:word" xmlns:w="http://schemas.openxmlformats.org/wordprocessingml/2006/main" xmlns:w14="http://schemas.microsoft.com/office/word/2010/wordml" xmlns:w15="http://schemas.microsoft.com/office/word/2012/wordml" xmlns:w16se="http://schemas.microsoft.com/office/word/2015/wordml/symex" xmlns:wpg="http://schemas.microsoft.com/office/word/2010/wordprocessingGroup" xmlns:wpi="http://schemas.microsoft.com/office/word/2010/wordprocessingInk" xmlns:wne="http://schemas.microsoft.com/office/word/2006/wordml" xmlns:wps="http://schemas.microsoft.com/office/word/2010/wordprocessingShape" mc:Ignorable="w14 w15 w16se wp14">
+<w:endnotes xmlns:wpc="http://schemas.microsoft.com/office/word/2010/wordprocessingCanvas" xmlns:cx="http://schemas.microsoft.com/office/drawing/2014/chartex" xmlns:mc="http://schemas.openxmlformats.org/markup-compatibility/2006" xmlns:o="urn:schemas-microsoft-com:office:office" xmlns:r="http://schemas.openxmlformats.org/officeDocument/2006/relationships" xmlns:m="http://schemas.openxmlformats.org/officeDocument/2006/math" xmlns:v="urn:schemas-microsoft-com:vml" xmlns:wp14="http://schemas.microsoft.com/office/word/2010/wordprocessingDrawing" xmlns:wp="http://schemas.openxmlformats.org/drawingml/2006/wordprocessingDrawing" xmlns:w10="urn:schemas-microsoft-com:office:word" xmlns:w="http://schemas.openxmlformats.org/wordprocessingml/2006/main" xmlns:w14="http://schemas.microsoft.com/office/word/2010/wordml" xmlns:w15="http://schemas.microsoft.com/office/word/2012/wordml" xmlns:w16se="http://schemas.microsoft.com/office/word/2015/wordml/symex" xmlns:wpg="http://schemas.microsoft.com/office/word/2010/wordprocessingGroup" xmlns:wpi="http://schemas.microsoft.com/office/word/2010/wordprocessingInk" xmlns:wne="http://schemas.microsoft.com/office/word/2006/wordml" xmlns:wps="http://schemas.microsoft.com/office/word/2010/wordprocessingShape" mc:Ignorable="w14 w15 w16se wp14">
   <w:endnote w:type="separator" w:id="-1">
     <w:p>
       <w:pPr>
@@ -1389,7 +1430,7 @@
 </file>
 
 <file path=word/footer1.xml><?xml version="1.0" encoding="utf-8"?>
-<w:ftr xmlns:wpc="http://schemas.microsoft.com/office/word/2010/wordprocessingCanvas" xmlns:cx="http://schemas.microsoft.com/office/drawing/2014/chartex" xmlns:cx1="http://schemas.microsoft.com/office/drawing/2015/9/8/chartex" xmlns:cx2="http://schemas.microsoft.com/office/drawing/2015/10/21/chartex" xmlns:cx3="http://schemas.microsoft.com/office/drawing/2016/5/9/chartex" xmlns:cx4="http://schemas.microsoft.com/office/drawing/2016/5/10/chartex" xmlns:cx5="http://schemas.microsoft.com/office/drawing/2016/5/11/chartex" xmlns:cx6="http://schemas.microsoft.com/office/drawing/2016/5/12/chartex" xmlns:cx7="http://schemas.microsoft.com/office/drawing/2016/5/13/chartex" xmlns:cx8="http://schemas.microsoft.com/office/drawing/2016/5/14/chartex" xmlns:mc="http://schemas.openxmlformats.org/markup-compatibility/2006" xmlns:o="urn:schemas-microsoft-com:office:office" xmlns:r="http://schemas.openxmlformats.org/officeDocument/2006/relationships" xmlns:m="http://schemas.openxmlformats.org/officeDocument/2006/math" xmlns:v="urn:schemas-microsoft-com:vml" xmlns:wp14="http://schemas.microsoft.com/office/word/2010/wordprocessingDrawing" xmlns:wp="http://schemas.openxmlformats.org/drawingml/2006/wordprocessingDrawing" xmlns:w10="urn:schemas-microsoft-com:office:word" xmlns:w="http://schemas.openxmlformats.org/wordprocessingml/2006/main" xmlns:w14="http://schemas.microsoft.com/office/word/2010/wordml" xmlns:w15="http://schemas.microsoft.com/office/word/2012/wordml" xmlns:w16se="http://schemas.microsoft.com/office/word/2015/wordml/symex" xmlns:wpg="http://schemas.microsoft.com/office/word/2010/wordprocessingGroup" xmlns:wpi="http://schemas.microsoft.com/office/word/2010/wordprocessingInk" xmlns:wne="http://schemas.microsoft.com/office/word/2006/wordml" xmlns:wps="http://schemas.microsoft.com/office/word/2010/wordprocessingShape" mc:Ignorable="w14 w15 w16se wp14">
+<w:ftr xmlns:wpc="http://schemas.microsoft.com/office/word/2010/wordprocessingCanvas" xmlns:cx="http://schemas.microsoft.com/office/drawing/2014/chartex" xmlns:mc="http://schemas.openxmlformats.org/markup-compatibility/2006" xmlns:o="urn:schemas-microsoft-com:office:office" xmlns:r="http://schemas.openxmlformats.org/officeDocument/2006/relationships" xmlns:m="http://schemas.openxmlformats.org/officeDocument/2006/math" xmlns:v="urn:schemas-microsoft-com:vml" xmlns:wp14="http://schemas.microsoft.com/office/word/2010/wordprocessingDrawing" xmlns:wp="http://schemas.openxmlformats.org/drawingml/2006/wordprocessingDrawing" xmlns:w10="urn:schemas-microsoft-com:office:word" xmlns:w="http://schemas.openxmlformats.org/wordprocessingml/2006/main" xmlns:w14="http://schemas.microsoft.com/office/word/2010/wordml" xmlns:w15="http://schemas.microsoft.com/office/word/2012/wordml" xmlns:w16se="http://schemas.microsoft.com/office/word/2015/wordml/symex" xmlns:wpg="http://schemas.microsoft.com/office/word/2010/wordprocessingGroup" xmlns:wpi="http://schemas.microsoft.com/office/word/2010/wordprocessingInk" xmlns:wne="http://schemas.microsoft.com/office/word/2006/wordml" xmlns:wps="http://schemas.microsoft.com/office/word/2010/wordprocessingShape" mc:Ignorable="w14 w15 w16se wp14">
   <w:sdt>
     <w:sdtPr>
       <w:id w:val="-1715419075"/>
@@ -1402,12 +1443,13 @@
     <w:sdtContent>
       <w:p>
         <w:pPr>
-          <w:pStyle w:val="Footer"/>
+          <w:pStyle w:val="Voettekst"/>
           <w:jc w:val="center"/>
         </w:pPr>
         <w:r>
           <w:rPr>
             <w:noProof/>
+            <w:lang w:val="nl-NL" w:eastAsia="nl-NL"/>
           </w:rPr>
           <mc:AlternateContent>
             <mc:Choice Requires="wps">
@@ -1466,7 +1508,7 @@
                 </wp:inline>
               </w:drawing>
             </mc:Choice>
-            <mc:Fallback>
+            <mc:Fallback xmlns:cx8="http://schemas.microsoft.com/office/drawing/2016/5/14/chartex" xmlns:cx7="http://schemas.microsoft.com/office/drawing/2016/5/13/chartex" xmlns:cx6="http://schemas.microsoft.com/office/drawing/2016/5/12/chartex" xmlns:cx5="http://schemas.microsoft.com/office/drawing/2016/5/11/chartex" xmlns:cx4="http://schemas.microsoft.com/office/drawing/2016/5/10/chartex" xmlns:cx3="http://schemas.microsoft.com/office/drawing/2016/5/9/chartex" xmlns:cx2="http://schemas.microsoft.com/office/drawing/2015/10/21/chartex" xmlns:cx1="http://schemas.microsoft.com/office/drawing/2015/9/8/chartex">
               <w:pict>
                 <v:shapetype w14:anchorId="426934E4" id="_x0000_t110" coordsize="21600,21600" o:spt="110" path="m10800,l,10800,10800,21600,21600,10800xe">
                   <v:stroke joinstyle="miter"/>
@@ -1483,7 +1525,7 @@
       </w:p>
       <w:p>
         <w:pPr>
-          <w:pStyle w:val="Footer"/>
+          <w:pStyle w:val="Voettekst"/>
           <w:jc w:val="center"/>
         </w:pPr>
         <w:r>
@@ -1500,7 +1542,7 @@
             <w:noProof/>
             <w:lang w:val="nl-NL"/>
           </w:rPr>
-          <w:t>1</w:t>
+          <w:t>2</w:t>
         </w:r>
         <w:r>
           <w:fldChar w:fldCharType="end"/>
@@ -1510,14 +1552,14 @@
   </w:sdt>
   <w:p>
     <w:pPr>
-      <w:pStyle w:val="Footer"/>
+      <w:pStyle w:val="Voettekst"/>
     </w:pPr>
   </w:p>
 </w:ftr>
 </file>
 
 <file path=word/footnotes.xml><?xml version="1.0" encoding="utf-8"?>
-<w:footnotes xmlns:wpc="http://schemas.microsoft.com/office/word/2010/wordprocessingCanvas" xmlns:cx="http://schemas.microsoft.com/office/drawing/2014/chartex" xmlns:cx1="http://schemas.microsoft.com/office/drawing/2015/9/8/chartex" xmlns:cx2="http://schemas.microsoft.com/office/drawing/2015/10/21/chartex" xmlns:cx3="http://schemas.microsoft.com/office/drawing/2016/5/9/chartex" xmlns:cx4="http://schemas.microsoft.com/office/drawing/2016/5/10/chartex" xmlns:cx5="http://schemas.microsoft.com/office/drawing/2016/5/11/chartex" xmlns:cx6="http://schemas.microsoft.com/office/drawing/2016/5/12/chartex" xmlns:cx7="http://schemas.microsoft.com/office/drawing/2016/5/13/chartex" xmlns:cx8="http://schemas.microsoft.com/office/drawing/2016/5/14/chartex" xmlns:mc="http://schemas.openxmlformats.org/markup-compatibility/2006" xmlns:o="urn:schemas-microsoft-com:office:office" xmlns:r="http://schemas.openxmlformats.org/officeDocument/2006/relationships" xmlns:m="http://schemas.openxmlformats.org/officeDocument/2006/math" xmlns:v="urn:schemas-microsoft-com:vml" xmlns:wp14="http://schemas.microsoft.com/office/word/2010/wordprocessingDrawing" xmlns:wp="http://schemas.openxmlformats.org/drawingml/2006/wordprocessingDrawing" xmlns:w10="urn:schemas-microsoft-com:office:word" xmlns:w="http://schemas.openxmlformats.org/wordprocessingml/2006/main" xmlns:w14="http://schemas.microsoft.com/office/word/2010/wordml" xmlns:w15="http://schemas.microsoft.com/office/word/2012/wordml" xmlns:w16se="http://schemas.microsoft.com/office/word/2015/wordml/symex" xmlns:wpg="http://schemas.microsoft.com/office/word/2010/wordprocessingGroup" xmlns:wpi="http://schemas.microsoft.com/office/word/2010/wordprocessingInk" xmlns:wne="http://schemas.microsoft.com/office/word/2006/wordml" xmlns:wps="http://schemas.microsoft.com/office/word/2010/wordprocessingShape" mc:Ignorable="w14 w15 w16se wp14">
+<w:footnotes xmlns:wpc="http://schemas.microsoft.com/office/word/2010/wordprocessingCanvas" xmlns:cx="http://schemas.microsoft.com/office/drawing/2014/chartex" xmlns:mc="http://schemas.openxmlformats.org/markup-compatibility/2006" xmlns:o="urn:schemas-microsoft-com:office:office" xmlns:r="http://schemas.openxmlformats.org/officeDocument/2006/relationships" xmlns:m="http://schemas.openxmlformats.org/officeDocument/2006/math" xmlns:v="urn:schemas-microsoft-com:vml" xmlns:wp14="http://schemas.microsoft.com/office/word/2010/wordprocessingDrawing" xmlns:wp="http://schemas.openxmlformats.org/drawingml/2006/wordprocessingDrawing" xmlns:w10="urn:schemas-microsoft-com:office:word" xmlns:w="http://schemas.openxmlformats.org/wordprocessingml/2006/main" xmlns:w14="http://schemas.microsoft.com/office/word/2010/wordml" xmlns:w15="http://schemas.microsoft.com/office/word/2012/wordml" xmlns:w16se="http://schemas.microsoft.com/office/word/2015/wordml/symex" xmlns:wpg="http://schemas.microsoft.com/office/word/2010/wordprocessingGroup" xmlns:wpi="http://schemas.microsoft.com/office/word/2010/wordprocessingInk" xmlns:wne="http://schemas.microsoft.com/office/word/2006/wordml" xmlns:wps="http://schemas.microsoft.com/office/word/2010/wordprocessingShape" mc:Ignorable="w14 w15 w16se wp14">
   <w:footnote w:type="separator" w:id="-1">
     <w:p>
       <w:pPr>
@@ -1542,7 +1584,7 @@
 </file>
 
 <file path=word/numbering.xml><?xml version="1.0" encoding="utf-8"?>
-<w:numbering xmlns:wpc="http://schemas.microsoft.com/office/word/2010/wordprocessingCanvas" xmlns:cx="http://schemas.microsoft.com/office/drawing/2014/chartex" xmlns:cx1="http://schemas.microsoft.com/office/drawing/2015/9/8/chartex" xmlns:cx2="http://schemas.microsoft.com/office/drawing/2015/10/21/chartex" xmlns:cx3="http://schemas.microsoft.com/office/drawing/2016/5/9/chartex" xmlns:cx4="http://schemas.microsoft.com/office/drawing/2016/5/10/chartex" xmlns:cx5="http://schemas.microsoft.com/office/drawing/2016/5/11/chartex" xmlns:cx6="http://schemas.microsoft.com/office/drawing/2016/5/12/chartex" xmlns:cx7="http://schemas.microsoft.com/office/drawing/2016/5/13/chartex" xmlns:cx8="http://schemas.microsoft.com/office/drawing/2016/5/14/chartex" xmlns:mc="http://schemas.openxmlformats.org/markup-compatibility/2006" xmlns:o="urn:schemas-microsoft-com:office:office" xmlns:r="http://schemas.openxmlformats.org/officeDocument/2006/relationships" xmlns:m="http://schemas.openxmlformats.org/officeDocument/2006/math" xmlns:v="urn:schemas-microsoft-com:vml" xmlns:wp14="http://schemas.microsoft.com/office/word/2010/wordprocessingDrawing" xmlns:wp="http://schemas.openxmlformats.org/drawingml/2006/wordprocessingDrawing" xmlns:w10="urn:schemas-microsoft-com:office:word" xmlns:w="http://schemas.openxmlformats.org/wordprocessingml/2006/main" xmlns:w14="http://schemas.microsoft.com/office/word/2010/wordml" xmlns:w15="http://schemas.microsoft.com/office/word/2012/wordml" xmlns:w16se="http://schemas.microsoft.com/office/word/2015/wordml/symex" xmlns:wpg="http://schemas.microsoft.com/office/word/2010/wordprocessingGroup" xmlns:wpi="http://schemas.microsoft.com/office/word/2010/wordprocessingInk" xmlns:wne="http://schemas.microsoft.com/office/word/2006/wordml" xmlns:wps="http://schemas.microsoft.com/office/word/2010/wordprocessingShape" mc:Ignorable="w14 w15 w16se wp14">
+<w:numbering xmlns:wpc="http://schemas.microsoft.com/office/word/2010/wordprocessingCanvas" xmlns:cx="http://schemas.microsoft.com/office/drawing/2014/chartex" xmlns:mc="http://schemas.openxmlformats.org/markup-compatibility/2006" xmlns:o="urn:schemas-microsoft-com:office:office" xmlns:r="http://schemas.openxmlformats.org/officeDocument/2006/relationships" xmlns:m="http://schemas.openxmlformats.org/officeDocument/2006/math" xmlns:v="urn:schemas-microsoft-com:vml" xmlns:wp14="http://schemas.microsoft.com/office/word/2010/wordprocessingDrawing" xmlns:wp="http://schemas.openxmlformats.org/drawingml/2006/wordprocessingDrawing" xmlns:w10="urn:schemas-microsoft-com:office:word" xmlns:w="http://schemas.openxmlformats.org/wordprocessingml/2006/main" xmlns:w14="http://schemas.microsoft.com/office/word/2010/wordml" xmlns:w15="http://schemas.microsoft.com/office/word/2012/wordml" xmlns:w16se="http://schemas.microsoft.com/office/word/2015/wordml/symex" xmlns:wpg="http://schemas.microsoft.com/office/word/2010/wordprocessingGroup" xmlns:wpi="http://schemas.microsoft.com/office/word/2010/wordprocessingInk" xmlns:wne="http://schemas.microsoft.com/office/word/2006/wordml" xmlns:wps="http://schemas.microsoft.com/office/word/2010/wordprocessingShape" mc:Ignorable="w14 w15 w16se wp14">
   <w:abstractNum w:abstractNumId="0" w15:restartNumberingAfterBreak="0">
     <w:nsid w:val="13F5571B"/>
     <w:multiLevelType w:val="hybridMultilevel"/>
@@ -1656,8 +1698,239 @@
       </w:rPr>
     </w:lvl>
   </w:abstractNum>
+  <w:abstractNum w:abstractNumId="1" w15:restartNumberingAfterBreak="0">
+    <w:nsid w:val="1CE53EAA"/>
+    <w:multiLevelType w:val="hybridMultilevel"/>
+    <w:tmpl w:val="8BA26E46"/>
+    <w:lvl w:ilvl="0" w:tplc="04130001">
+      <w:start w:val="1"/>
+      <w:numFmt w:val="bullet"/>
+      <w:lvlText w:val=""/>
+      <w:lvlJc w:val="left"/>
+      <w:pPr>
+        <w:ind w:left="720" w:hanging="360"/>
+      </w:pPr>
+      <w:rPr>
+        <w:rFonts w:ascii="Symbol" w:hAnsi="Symbol" w:hint="default"/>
+      </w:rPr>
+    </w:lvl>
+    <w:lvl w:ilvl="1" w:tplc="04130003" w:tentative="1">
+      <w:start w:val="1"/>
+      <w:numFmt w:val="bullet"/>
+      <w:lvlText w:val="o"/>
+      <w:lvlJc w:val="left"/>
+      <w:pPr>
+        <w:ind w:left="1440" w:hanging="360"/>
+      </w:pPr>
+      <w:rPr>
+        <w:rFonts w:ascii="Courier New" w:hAnsi="Courier New" w:cs="Courier New" w:hint="default"/>
+      </w:rPr>
+    </w:lvl>
+    <w:lvl w:ilvl="2" w:tplc="04130005" w:tentative="1">
+      <w:start w:val="1"/>
+      <w:numFmt w:val="bullet"/>
+      <w:lvlText w:val=""/>
+      <w:lvlJc w:val="left"/>
+      <w:pPr>
+        <w:ind w:left="2160" w:hanging="360"/>
+      </w:pPr>
+      <w:rPr>
+        <w:rFonts w:ascii="Wingdings" w:hAnsi="Wingdings" w:hint="default"/>
+      </w:rPr>
+    </w:lvl>
+    <w:lvl w:ilvl="3" w:tplc="04130001" w:tentative="1">
+      <w:start w:val="1"/>
+      <w:numFmt w:val="bullet"/>
+      <w:lvlText w:val=""/>
+      <w:lvlJc w:val="left"/>
+      <w:pPr>
+        <w:ind w:left="2880" w:hanging="360"/>
+      </w:pPr>
+      <w:rPr>
+        <w:rFonts w:ascii="Symbol" w:hAnsi="Symbol" w:hint="default"/>
+      </w:rPr>
+    </w:lvl>
+    <w:lvl w:ilvl="4" w:tplc="04130003" w:tentative="1">
+      <w:start w:val="1"/>
+      <w:numFmt w:val="bullet"/>
+      <w:lvlText w:val="o"/>
+      <w:lvlJc w:val="left"/>
+      <w:pPr>
+        <w:ind w:left="3600" w:hanging="360"/>
+      </w:pPr>
+      <w:rPr>
+        <w:rFonts w:ascii="Courier New" w:hAnsi="Courier New" w:cs="Courier New" w:hint="default"/>
+      </w:rPr>
+    </w:lvl>
+    <w:lvl w:ilvl="5" w:tplc="04130005" w:tentative="1">
+      <w:start w:val="1"/>
+      <w:numFmt w:val="bullet"/>
+      <w:lvlText w:val=""/>
+      <w:lvlJc w:val="left"/>
+      <w:pPr>
+        <w:ind w:left="4320" w:hanging="360"/>
+      </w:pPr>
+      <w:rPr>
+        <w:rFonts w:ascii="Wingdings" w:hAnsi="Wingdings" w:hint="default"/>
+      </w:rPr>
+    </w:lvl>
+    <w:lvl w:ilvl="6" w:tplc="04130001" w:tentative="1">
+      <w:start w:val="1"/>
+      <w:numFmt w:val="bullet"/>
+      <w:lvlText w:val=""/>
+      <w:lvlJc w:val="left"/>
+      <w:pPr>
+        <w:ind w:left="5040" w:hanging="360"/>
+      </w:pPr>
+      <w:rPr>
+        <w:rFonts w:ascii="Symbol" w:hAnsi="Symbol" w:hint="default"/>
+      </w:rPr>
+    </w:lvl>
+    <w:lvl w:ilvl="7" w:tplc="04130003" w:tentative="1">
+      <w:start w:val="1"/>
+      <w:numFmt w:val="bullet"/>
+      <w:lvlText w:val="o"/>
+      <w:lvlJc w:val="left"/>
+      <w:pPr>
+        <w:ind w:left="5760" w:hanging="360"/>
+      </w:pPr>
+      <w:rPr>
+        <w:rFonts w:ascii="Courier New" w:hAnsi="Courier New" w:cs="Courier New" w:hint="default"/>
+      </w:rPr>
+    </w:lvl>
+    <w:lvl w:ilvl="8" w:tplc="04130005" w:tentative="1">
+      <w:start w:val="1"/>
+      <w:numFmt w:val="bullet"/>
+      <w:lvlText w:val=""/>
+      <w:lvlJc w:val="left"/>
+      <w:pPr>
+        <w:ind w:left="6480" w:hanging="360"/>
+      </w:pPr>
+      <w:rPr>
+        <w:rFonts w:ascii="Wingdings" w:hAnsi="Wingdings" w:hint="default"/>
+      </w:rPr>
+    </w:lvl>
+  </w:abstractNum>
+  <w:abstractNum w:abstractNumId="2" w15:restartNumberingAfterBreak="0">
+    <w:nsid w:val="456449F3"/>
+    <w:multiLevelType w:val="hybridMultilevel"/>
+    <w:tmpl w:val="89142CD8"/>
+    <w:lvl w:ilvl="0" w:tplc="4F366358">
+      <w:numFmt w:val="bullet"/>
+      <w:lvlText w:val="-"/>
+      <w:lvlJc w:val="left"/>
+      <w:pPr>
+        <w:ind w:left="720" w:hanging="360"/>
+      </w:pPr>
+      <w:rPr>
+        <w:rFonts w:ascii="Trebuchet MS" w:eastAsiaTheme="minorEastAsia" w:hAnsi="Trebuchet MS" w:cstheme="minorBidi" w:hint="default"/>
+      </w:rPr>
+    </w:lvl>
+    <w:lvl w:ilvl="1" w:tplc="04130003" w:tentative="1">
+      <w:start w:val="1"/>
+      <w:numFmt w:val="bullet"/>
+      <w:lvlText w:val="o"/>
+      <w:lvlJc w:val="left"/>
+      <w:pPr>
+        <w:ind w:left="1440" w:hanging="360"/>
+      </w:pPr>
+      <w:rPr>
+        <w:rFonts w:ascii="Courier New" w:hAnsi="Courier New" w:cs="Courier New" w:hint="default"/>
+      </w:rPr>
+    </w:lvl>
+    <w:lvl w:ilvl="2" w:tplc="04130005" w:tentative="1">
+      <w:start w:val="1"/>
+      <w:numFmt w:val="bullet"/>
+      <w:lvlText w:val=""/>
+      <w:lvlJc w:val="left"/>
+      <w:pPr>
+        <w:ind w:left="2160" w:hanging="360"/>
+      </w:pPr>
+      <w:rPr>
+        <w:rFonts w:ascii="Wingdings" w:hAnsi="Wingdings" w:hint="default"/>
+      </w:rPr>
+    </w:lvl>
+    <w:lvl w:ilvl="3" w:tplc="04130001" w:tentative="1">
+      <w:start w:val="1"/>
+      <w:numFmt w:val="bullet"/>
+      <w:lvlText w:val=""/>
+      <w:lvlJc w:val="left"/>
+      <w:pPr>
+        <w:ind w:left="2880" w:hanging="360"/>
+      </w:pPr>
+      <w:rPr>
+        <w:rFonts w:ascii="Symbol" w:hAnsi="Symbol" w:hint="default"/>
+      </w:rPr>
+    </w:lvl>
+    <w:lvl w:ilvl="4" w:tplc="04130003" w:tentative="1">
+      <w:start w:val="1"/>
+      <w:numFmt w:val="bullet"/>
+      <w:lvlText w:val="o"/>
+      <w:lvlJc w:val="left"/>
+      <w:pPr>
+        <w:ind w:left="3600" w:hanging="360"/>
+      </w:pPr>
+      <w:rPr>
+        <w:rFonts w:ascii="Courier New" w:hAnsi="Courier New" w:cs="Courier New" w:hint="default"/>
+      </w:rPr>
+    </w:lvl>
+    <w:lvl w:ilvl="5" w:tplc="04130005" w:tentative="1">
+      <w:start w:val="1"/>
+      <w:numFmt w:val="bullet"/>
+      <w:lvlText w:val=""/>
+      <w:lvlJc w:val="left"/>
+      <w:pPr>
+        <w:ind w:left="4320" w:hanging="360"/>
+      </w:pPr>
+      <w:rPr>
+        <w:rFonts w:ascii="Wingdings" w:hAnsi="Wingdings" w:hint="default"/>
+      </w:rPr>
+    </w:lvl>
+    <w:lvl w:ilvl="6" w:tplc="04130001" w:tentative="1">
+      <w:start w:val="1"/>
+      <w:numFmt w:val="bullet"/>
+      <w:lvlText w:val=""/>
+      <w:lvlJc w:val="left"/>
+      <w:pPr>
+        <w:ind w:left="5040" w:hanging="360"/>
+      </w:pPr>
+      <w:rPr>
+        <w:rFonts w:ascii="Symbol" w:hAnsi="Symbol" w:hint="default"/>
+      </w:rPr>
+    </w:lvl>
+    <w:lvl w:ilvl="7" w:tplc="04130003" w:tentative="1">
+      <w:start w:val="1"/>
+      <w:numFmt w:val="bullet"/>
+      <w:lvlText w:val="o"/>
+      <w:lvlJc w:val="left"/>
+      <w:pPr>
+        <w:ind w:left="5760" w:hanging="360"/>
+      </w:pPr>
+      <w:rPr>
+        <w:rFonts w:ascii="Courier New" w:hAnsi="Courier New" w:cs="Courier New" w:hint="default"/>
+      </w:rPr>
+    </w:lvl>
+    <w:lvl w:ilvl="8" w:tplc="04130005" w:tentative="1">
+      <w:start w:val="1"/>
+      <w:numFmt w:val="bullet"/>
+      <w:lvlText w:val=""/>
+      <w:lvlJc w:val="left"/>
+      <w:pPr>
+        <w:ind w:left="6480" w:hanging="360"/>
+      </w:pPr>
+      <w:rPr>
+        <w:rFonts w:ascii="Wingdings" w:hAnsi="Wingdings" w:hint="default"/>
+      </w:rPr>
+    </w:lvl>
+  </w:abstractNum>
   <w:num w:numId="1">
     <w:abstractNumId w:val="0"/>
+  </w:num>
+  <w:num w:numId="2">
+    <w:abstractNumId w:val="2"/>
+  </w:num>
+  <w:num w:numId="3">
+    <w:abstractNumId w:val="1"/>
   </w:num>
 </w:numbering>
 </file>
@@ -1679,7 +1952,7 @@
       </w:pPr>
     </w:pPrDefault>
   </w:docDefaults>
-  <w:latentStyles w:defLockedState="0" w:defUIPriority="99" w:defSemiHidden="0" w:defUnhideWhenUsed="0" w:defQFormat="0" w:count="374">
+  <w:latentStyles w:defLockedState="0" w:defUIPriority="99" w:defSemiHidden="0" w:defUnhideWhenUsed="0" w:defQFormat="0" w:count="371">
     <w:lsdException w:name="Normal" w:uiPriority="0" w:qFormat="1"/>
     <w:lsdException w:name="heading 1" w:uiPriority="9" w:qFormat="1"/>
     <w:lsdException w:name="heading 2" w:semiHidden="1" w:uiPriority="9" w:unhideWhenUsed="1" w:qFormat="1"/>
@@ -2051,20 +2324,17 @@
     <w:lsdException w:name="List Table 5 Dark Accent 6" w:uiPriority="50"/>
     <w:lsdException w:name="List Table 6 Colorful Accent 6" w:uiPriority="51"/>
     <w:lsdException w:name="List Table 7 Colorful Accent 6" w:uiPriority="52"/>
-    <w:lsdException w:name="Mention" w:semiHidden="1" w:unhideWhenUsed="1"/>
-    <w:lsdException w:name="Smart Hyperlink" w:semiHidden="1" w:unhideWhenUsed="1"/>
-    <w:lsdException w:name="Hashtag" w:semiHidden="1" w:unhideWhenUsed="1"/>
   </w:latentStyles>
-  <w:style w:type="paragraph" w:default="1" w:styleId="Normal">
+  <w:style w:type="paragraph" w:default="1" w:styleId="Standaard">
     <w:name w:val="Normal"/>
     <w:qFormat/>
     <w:rsid w:val="002F4CB3"/>
   </w:style>
-  <w:style w:type="paragraph" w:styleId="Heading1">
+  <w:style w:type="paragraph" w:styleId="Kop1">
     <w:name w:val="heading 1"/>
-    <w:basedOn w:val="Normal"/>
-    <w:next w:val="Normal"/>
-    <w:link w:val="Heading1Char"/>
+    <w:basedOn w:val="Standaard"/>
+    <w:next w:val="Standaard"/>
+    <w:link w:val="Kop1Char"/>
     <w:uiPriority w:val="9"/>
     <w:qFormat/>
     <w:rsid w:val="002F4CB3"/>
@@ -2083,11 +2353,11 @@
       <w:szCs w:val="28"/>
     </w:rPr>
   </w:style>
-  <w:style w:type="paragraph" w:styleId="Heading2">
+  <w:style w:type="paragraph" w:styleId="Kop2">
     <w:name w:val="heading 2"/>
-    <w:basedOn w:val="Normal"/>
-    <w:next w:val="Normal"/>
-    <w:link w:val="Heading2Char"/>
+    <w:basedOn w:val="Standaard"/>
+    <w:next w:val="Standaard"/>
+    <w:link w:val="Kop2Char"/>
     <w:uiPriority w:val="9"/>
     <w:semiHidden/>
     <w:unhideWhenUsed/>
@@ -2108,11 +2378,11 @@
       <w:szCs w:val="26"/>
     </w:rPr>
   </w:style>
-  <w:style w:type="paragraph" w:styleId="Heading3">
+  <w:style w:type="paragraph" w:styleId="Kop3">
     <w:name w:val="heading 3"/>
-    <w:basedOn w:val="Normal"/>
-    <w:next w:val="Normal"/>
-    <w:link w:val="Heading3Char"/>
+    <w:basedOn w:val="Standaard"/>
+    <w:next w:val="Standaard"/>
+    <w:link w:val="Kop3Char"/>
     <w:uiPriority w:val="9"/>
     <w:semiHidden/>
     <w:unhideWhenUsed/>
@@ -2131,11 +2401,11 @@
       <w:color w:val="4472C4" w:themeColor="accent1"/>
     </w:rPr>
   </w:style>
-  <w:style w:type="paragraph" w:styleId="Heading4">
+  <w:style w:type="paragraph" w:styleId="Kop4">
     <w:name w:val="heading 4"/>
-    <w:basedOn w:val="Normal"/>
-    <w:next w:val="Normal"/>
-    <w:link w:val="Heading4Char"/>
+    <w:basedOn w:val="Standaard"/>
+    <w:next w:val="Standaard"/>
+    <w:link w:val="Kop4Char"/>
     <w:uiPriority w:val="9"/>
     <w:semiHidden/>
     <w:unhideWhenUsed/>
@@ -2156,11 +2426,11 @@
       <w:color w:val="4472C4" w:themeColor="accent1"/>
     </w:rPr>
   </w:style>
-  <w:style w:type="paragraph" w:styleId="Heading5">
+  <w:style w:type="paragraph" w:styleId="Kop5">
     <w:name w:val="heading 5"/>
-    <w:basedOn w:val="Normal"/>
-    <w:next w:val="Normal"/>
-    <w:link w:val="Heading5Char"/>
+    <w:basedOn w:val="Standaard"/>
+    <w:next w:val="Standaard"/>
+    <w:link w:val="Kop5Char"/>
     <w:uiPriority w:val="9"/>
     <w:semiHidden/>
     <w:unhideWhenUsed/>
@@ -2177,11 +2447,11 @@
       <w:color w:val="1F3763" w:themeColor="accent1" w:themeShade="7F"/>
     </w:rPr>
   </w:style>
-  <w:style w:type="paragraph" w:styleId="Heading6">
+  <w:style w:type="paragraph" w:styleId="Kop6">
     <w:name w:val="heading 6"/>
-    <w:basedOn w:val="Normal"/>
-    <w:next w:val="Normal"/>
-    <w:link w:val="Heading6Char"/>
+    <w:basedOn w:val="Standaard"/>
+    <w:next w:val="Standaard"/>
+    <w:link w:val="Kop6Char"/>
     <w:uiPriority w:val="9"/>
     <w:semiHidden/>
     <w:unhideWhenUsed/>
@@ -2200,11 +2470,11 @@
       <w:color w:val="1F3763" w:themeColor="accent1" w:themeShade="7F"/>
     </w:rPr>
   </w:style>
-  <w:style w:type="paragraph" w:styleId="Heading7">
+  <w:style w:type="paragraph" w:styleId="Kop7">
     <w:name w:val="heading 7"/>
-    <w:basedOn w:val="Normal"/>
-    <w:next w:val="Normal"/>
-    <w:link w:val="Heading7Char"/>
+    <w:basedOn w:val="Standaard"/>
+    <w:next w:val="Standaard"/>
+    <w:link w:val="Kop7Char"/>
     <w:uiPriority w:val="9"/>
     <w:semiHidden/>
     <w:unhideWhenUsed/>
@@ -2223,11 +2493,11 @@
       <w:color w:val="404040" w:themeColor="text1" w:themeTint="BF"/>
     </w:rPr>
   </w:style>
-  <w:style w:type="paragraph" w:styleId="Heading8">
+  <w:style w:type="paragraph" w:styleId="Kop8">
     <w:name w:val="heading 8"/>
-    <w:basedOn w:val="Normal"/>
-    <w:next w:val="Normal"/>
-    <w:link w:val="Heading8Char"/>
+    <w:basedOn w:val="Standaard"/>
+    <w:next w:val="Standaard"/>
+    <w:link w:val="Kop8Char"/>
     <w:uiPriority w:val="9"/>
     <w:semiHidden/>
     <w:unhideWhenUsed/>
@@ -2246,11 +2516,11 @@
       <w:szCs w:val="20"/>
     </w:rPr>
   </w:style>
-  <w:style w:type="paragraph" w:styleId="Heading9">
+  <w:style w:type="paragraph" w:styleId="Kop9">
     <w:name w:val="heading 9"/>
-    <w:basedOn w:val="Normal"/>
-    <w:next w:val="Normal"/>
-    <w:link w:val="Heading9Char"/>
+    <w:basedOn w:val="Standaard"/>
+    <w:next w:val="Standaard"/>
+    <w:link w:val="Kop9Char"/>
     <w:uiPriority w:val="9"/>
     <w:semiHidden/>
     <w:unhideWhenUsed/>
@@ -2271,13 +2541,13 @@
       <w:szCs w:val="20"/>
     </w:rPr>
   </w:style>
-  <w:style w:type="character" w:default="1" w:styleId="DefaultParagraphFont">
+  <w:style w:type="character" w:default="1" w:styleId="Standaardalinea-lettertype">
     <w:name w:val="Default Paragraph Font"/>
     <w:uiPriority w:val="1"/>
     <w:semiHidden/>
     <w:unhideWhenUsed/>
   </w:style>
-  <w:style w:type="table" w:default="1" w:styleId="TableNormal">
+  <w:style w:type="table" w:default="1" w:styleId="Standaardtabel">
     <w:name w:val="Normal Table"/>
     <w:uiPriority w:val="99"/>
     <w:semiHidden/>
@@ -2292,16 +2562,16 @@
       </w:tblCellMar>
     </w:tblPr>
   </w:style>
-  <w:style w:type="numbering" w:default="1" w:styleId="NoList">
+  <w:style w:type="numbering" w:default="1" w:styleId="Geenlijst">
     <w:name w:val="No List"/>
     <w:uiPriority w:val="99"/>
     <w:semiHidden/>
     <w:unhideWhenUsed/>
   </w:style>
-  <w:style w:type="character" w:customStyle="1" w:styleId="Heading1Char">
-    <w:name w:val="Heading 1 Char"/>
-    <w:basedOn w:val="DefaultParagraphFont"/>
-    <w:link w:val="Heading1"/>
+  <w:style w:type="character" w:customStyle="1" w:styleId="Kop1Char">
+    <w:name w:val="Kop 1 Char"/>
+    <w:basedOn w:val="Standaardalinea-lettertype"/>
+    <w:link w:val="Kop1"/>
     <w:uiPriority w:val="9"/>
     <w:rsid w:val="002F4CB3"/>
     <w:rPr>
@@ -2313,10 +2583,10 @@
       <w:szCs w:val="28"/>
     </w:rPr>
   </w:style>
-  <w:style w:type="character" w:customStyle="1" w:styleId="Heading2Char">
-    <w:name w:val="Heading 2 Char"/>
-    <w:basedOn w:val="DefaultParagraphFont"/>
-    <w:link w:val="Heading2"/>
+  <w:style w:type="character" w:customStyle="1" w:styleId="Kop2Char">
+    <w:name w:val="Kop 2 Char"/>
+    <w:basedOn w:val="Standaardalinea-lettertype"/>
+    <w:link w:val="Kop2"/>
     <w:uiPriority w:val="9"/>
     <w:semiHidden/>
     <w:rsid w:val="002F4CB3"/>
@@ -2329,10 +2599,10 @@
       <w:szCs w:val="26"/>
     </w:rPr>
   </w:style>
-  <w:style w:type="character" w:customStyle="1" w:styleId="Heading3Char">
-    <w:name w:val="Heading 3 Char"/>
-    <w:basedOn w:val="DefaultParagraphFont"/>
-    <w:link w:val="Heading3"/>
+  <w:style w:type="character" w:customStyle="1" w:styleId="Kop3Char">
+    <w:name w:val="Kop 3 Char"/>
+    <w:basedOn w:val="Standaardalinea-lettertype"/>
+    <w:link w:val="Kop3"/>
     <w:uiPriority w:val="9"/>
     <w:semiHidden/>
     <w:rsid w:val="002F4CB3"/>
@@ -2343,10 +2613,10 @@
       <w:color w:val="4472C4" w:themeColor="accent1"/>
     </w:rPr>
   </w:style>
-  <w:style w:type="character" w:customStyle="1" w:styleId="Heading4Char">
-    <w:name w:val="Heading 4 Char"/>
-    <w:basedOn w:val="DefaultParagraphFont"/>
-    <w:link w:val="Heading4"/>
+  <w:style w:type="character" w:customStyle="1" w:styleId="Kop4Char">
+    <w:name w:val="Kop 4 Char"/>
+    <w:basedOn w:val="Standaardalinea-lettertype"/>
+    <w:link w:val="Kop4"/>
     <w:uiPriority w:val="9"/>
     <w:semiHidden/>
     <w:rsid w:val="002F4CB3"/>
@@ -2359,10 +2629,10 @@
       <w:color w:val="4472C4" w:themeColor="accent1"/>
     </w:rPr>
   </w:style>
-  <w:style w:type="character" w:customStyle="1" w:styleId="Heading5Char">
-    <w:name w:val="Heading 5 Char"/>
-    <w:basedOn w:val="DefaultParagraphFont"/>
-    <w:link w:val="Heading5"/>
+  <w:style w:type="character" w:customStyle="1" w:styleId="Kop5Char">
+    <w:name w:val="Kop 5 Char"/>
+    <w:basedOn w:val="Standaardalinea-lettertype"/>
+    <w:link w:val="Kop5"/>
     <w:uiPriority w:val="9"/>
     <w:semiHidden/>
     <w:rsid w:val="002F4CB3"/>
@@ -2371,10 +2641,10 @@
       <w:color w:val="1F3763" w:themeColor="accent1" w:themeShade="7F"/>
     </w:rPr>
   </w:style>
-  <w:style w:type="character" w:customStyle="1" w:styleId="Heading6Char">
-    <w:name w:val="Heading 6 Char"/>
-    <w:basedOn w:val="DefaultParagraphFont"/>
-    <w:link w:val="Heading6"/>
+  <w:style w:type="character" w:customStyle="1" w:styleId="Kop6Char">
+    <w:name w:val="Kop 6 Char"/>
+    <w:basedOn w:val="Standaardalinea-lettertype"/>
+    <w:link w:val="Kop6"/>
     <w:uiPriority w:val="9"/>
     <w:semiHidden/>
     <w:rsid w:val="002F4CB3"/>
@@ -2385,10 +2655,10 @@
       <w:color w:val="1F3763" w:themeColor="accent1" w:themeShade="7F"/>
     </w:rPr>
   </w:style>
-  <w:style w:type="character" w:customStyle="1" w:styleId="Heading7Char">
-    <w:name w:val="Heading 7 Char"/>
-    <w:basedOn w:val="DefaultParagraphFont"/>
-    <w:link w:val="Heading7"/>
+  <w:style w:type="character" w:customStyle="1" w:styleId="Kop7Char">
+    <w:name w:val="Kop 7 Char"/>
+    <w:basedOn w:val="Standaardalinea-lettertype"/>
+    <w:link w:val="Kop7"/>
     <w:uiPriority w:val="9"/>
     <w:semiHidden/>
     <w:rsid w:val="002F4CB3"/>
@@ -2399,10 +2669,10 @@
       <w:color w:val="404040" w:themeColor="text1" w:themeTint="BF"/>
     </w:rPr>
   </w:style>
-  <w:style w:type="character" w:customStyle="1" w:styleId="Heading8Char">
-    <w:name w:val="Heading 8 Char"/>
-    <w:basedOn w:val="DefaultParagraphFont"/>
-    <w:link w:val="Heading8"/>
+  <w:style w:type="character" w:customStyle="1" w:styleId="Kop8Char">
+    <w:name w:val="Kop 8 Char"/>
+    <w:basedOn w:val="Standaardalinea-lettertype"/>
+    <w:link w:val="Kop8"/>
     <w:uiPriority w:val="9"/>
     <w:semiHidden/>
     <w:rsid w:val="002F4CB3"/>
@@ -2413,10 +2683,10 @@
       <w:szCs w:val="20"/>
     </w:rPr>
   </w:style>
-  <w:style w:type="character" w:customStyle="1" w:styleId="Heading9Char">
-    <w:name w:val="Heading 9 Char"/>
-    <w:basedOn w:val="DefaultParagraphFont"/>
-    <w:link w:val="Heading9"/>
+  <w:style w:type="character" w:customStyle="1" w:styleId="Kop9Char">
+    <w:name w:val="Kop 9 Char"/>
+    <w:basedOn w:val="Standaardalinea-lettertype"/>
+    <w:link w:val="Kop9"/>
     <w:uiPriority w:val="9"/>
     <w:semiHidden/>
     <w:rsid w:val="002F4CB3"/>
@@ -2429,10 +2699,10 @@
       <w:szCs w:val="20"/>
     </w:rPr>
   </w:style>
-  <w:style w:type="paragraph" w:styleId="Caption">
+  <w:style w:type="paragraph" w:styleId="Bijschrift">
     <w:name w:val="caption"/>
-    <w:basedOn w:val="Normal"/>
-    <w:next w:val="Normal"/>
+    <w:basedOn w:val="Standaard"/>
+    <w:next w:val="Standaard"/>
     <w:uiPriority w:val="35"/>
     <w:semiHidden/>
     <w:unhideWhenUsed/>
@@ -2449,11 +2719,11 @@
       <w:szCs w:val="18"/>
     </w:rPr>
   </w:style>
-  <w:style w:type="paragraph" w:styleId="Title">
+  <w:style w:type="paragraph" w:styleId="Titel">
     <w:name w:val="Title"/>
-    <w:basedOn w:val="Normal"/>
-    <w:next w:val="Normal"/>
-    <w:link w:val="TitleChar"/>
+    <w:basedOn w:val="Standaard"/>
+    <w:next w:val="Standaard"/>
+    <w:link w:val="TitelChar"/>
     <w:uiPriority w:val="10"/>
     <w:qFormat/>
     <w:rsid w:val="002F4CB3"/>
@@ -2472,10 +2742,10 @@
       <w:szCs w:val="52"/>
     </w:rPr>
   </w:style>
-  <w:style w:type="character" w:customStyle="1" w:styleId="TitleChar">
-    <w:name w:val="Title Char"/>
-    <w:basedOn w:val="DefaultParagraphFont"/>
-    <w:link w:val="Title"/>
+  <w:style w:type="character" w:customStyle="1" w:styleId="TitelChar">
+    <w:name w:val="Titel Char"/>
+    <w:basedOn w:val="Standaardalinea-lettertype"/>
+    <w:link w:val="Titel"/>
     <w:uiPriority w:val="10"/>
     <w:rsid w:val="002F4CB3"/>
     <w:rPr>
@@ -2486,11 +2756,11 @@
       <w:szCs w:val="52"/>
     </w:rPr>
   </w:style>
-  <w:style w:type="paragraph" w:styleId="Subtitle">
+  <w:style w:type="paragraph" w:styleId="Ondertitel">
     <w:name w:val="Subtitle"/>
-    <w:basedOn w:val="Normal"/>
-    <w:next w:val="Normal"/>
-    <w:link w:val="SubtitleChar"/>
+    <w:basedOn w:val="Standaard"/>
+    <w:next w:val="Standaard"/>
+    <w:link w:val="OndertitelChar"/>
     <w:uiPriority w:val="11"/>
     <w:qFormat/>
     <w:rsid w:val="002F4CB3"/>
@@ -2509,10 +2779,10 @@
       <w:szCs w:val="24"/>
     </w:rPr>
   </w:style>
-  <w:style w:type="character" w:customStyle="1" w:styleId="SubtitleChar">
-    <w:name w:val="Subtitle Char"/>
-    <w:basedOn w:val="DefaultParagraphFont"/>
-    <w:link w:val="Subtitle"/>
+  <w:style w:type="character" w:customStyle="1" w:styleId="OndertitelChar">
+    <w:name w:val="Ondertitel Char"/>
+    <w:basedOn w:val="Standaardalinea-lettertype"/>
+    <w:link w:val="Ondertitel"/>
     <w:uiPriority w:val="11"/>
     <w:rsid w:val="002F4CB3"/>
     <w:rPr>
@@ -2525,9 +2795,9 @@
       <w:szCs w:val="24"/>
     </w:rPr>
   </w:style>
-  <w:style w:type="character" w:styleId="Strong">
+  <w:style w:type="character" w:styleId="Zwaar">
     <w:name w:val="Strong"/>
-    <w:basedOn w:val="DefaultParagraphFont"/>
+    <w:basedOn w:val="Standaardalinea-lettertype"/>
     <w:uiPriority w:val="22"/>
     <w:qFormat/>
     <w:rsid w:val="002F4CB3"/>
@@ -2536,9 +2806,9 @@
       <w:bCs/>
     </w:rPr>
   </w:style>
-  <w:style w:type="character" w:styleId="Emphasis">
+  <w:style w:type="character" w:styleId="Nadruk">
     <w:name w:val="Emphasis"/>
-    <w:basedOn w:val="DefaultParagraphFont"/>
+    <w:basedOn w:val="Standaardalinea-lettertype"/>
     <w:uiPriority w:val="20"/>
     <w:qFormat/>
     <w:rsid w:val="002F4CB3"/>
@@ -2547,9 +2817,9 @@
       <w:iCs/>
     </w:rPr>
   </w:style>
-  <w:style w:type="paragraph" w:styleId="NoSpacing">
+  <w:style w:type="paragraph" w:styleId="Geenafstand">
     <w:name w:val="No Spacing"/>
-    <w:link w:val="NoSpacingChar"/>
+    <w:link w:val="GeenafstandChar"/>
     <w:uiPriority w:val="1"/>
     <w:qFormat/>
     <w:rsid w:val="002F4CB3"/>
@@ -2557,11 +2827,11 @@
       <w:spacing w:after="0" w:line="240" w:lineRule="auto"/>
     </w:pPr>
   </w:style>
-  <w:style w:type="paragraph" w:styleId="Quote">
+  <w:style w:type="paragraph" w:styleId="Citaat">
     <w:name w:val="Quote"/>
-    <w:basedOn w:val="Normal"/>
-    <w:next w:val="Normal"/>
-    <w:link w:val="QuoteChar"/>
+    <w:basedOn w:val="Standaard"/>
+    <w:next w:val="Standaard"/>
+    <w:link w:val="CitaatChar"/>
     <w:uiPriority w:val="29"/>
     <w:qFormat/>
     <w:rsid w:val="002F4CB3"/>
@@ -2571,10 +2841,10 @@
       <w:color w:val="000000" w:themeColor="text1"/>
     </w:rPr>
   </w:style>
-  <w:style w:type="character" w:customStyle="1" w:styleId="QuoteChar">
-    <w:name w:val="Quote Char"/>
-    <w:basedOn w:val="DefaultParagraphFont"/>
-    <w:link w:val="Quote"/>
+  <w:style w:type="character" w:customStyle="1" w:styleId="CitaatChar">
+    <w:name w:val="Citaat Char"/>
+    <w:basedOn w:val="Standaardalinea-lettertype"/>
+    <w:link w:val="Citaat"/>
     <w:uiPriority w:val="29"/>
     <w:rsid w:val="002F4CB3"/>
     <w:rPr>
@@ -2583,11 +2853,11 @@
       <w:color w:val="000000" w:themeColor="text1"/>
     </w:rPr>
   </w:style>
-  <w:style w:type="paragraph" w:styleId="IntenseQuote">
+  <w:style w:type="paragraph" w:styleId="Duidelijkcitaat">
     <w:name w:val="Intense Quote"/>
-    <w:basedOn w:val="Normal"/>
-    <w:next w:val="Normal"/>
-    <w:link w:val="IntenseQuoteChar"/>
+    <w:basedOn w:val="Standaard"/>
+    <w:next w:val="Standaard"/>
+    <w:link w:val="DuidelijkcitaatChar"/>
     <w:uiPriority w:val="30"/>
     <w:qFormat/>
     <w:rsid w:val="002F4CB3"/>
@@ -2606,10 +2876,10 @@
       <w:color w:val="4472C4" w:themeColor="accent1"/>
     </w:rPr>
   </w:style>
-  <w:style w:type="character" w:customStyle="1" w:styleId="IntenseQuoteChar">
-    <w:name w:val="Intense Quote Char"/>
-    <w:basedOn w:val="DefaultParagraphFont"/>
-    <w:link w:val="IntenseQuote"/>
+  <w:style w:type="character" w:customStyle="1" w:styleId="DuidelijkcitaatChar">
+    <w:name w:val="Duidelijk citaat Char"/>
+    <w:basedOn w:val="Standaardalinea-lettertype"/>
+    <w:link w:val="Duidelijkcitaat"/>
     <w:uiPriority w:val="30"/>
     <w:rsid w:val="002F4CB3"/>
     <w:rPr>
@@ -2620,9 +2890,9 @@
       <w:color w:val="4472C4" w:themeColor="accent1"/>
     </w:rPr>
   </w:style>
-  <w:style w:type="character" w:styleId="SubtleEmphasis">
+  <w:style w:type="character" w:styleId="Subtielebenadrukking">
     <w:name w:val="Subtle Emphasis"/>
-    <w:basedOn w:val="DefaultParagraphFont"/>
+    <w:basedOn w:val="Standaardalinea-lettertype"/>
     <w:uiPriority w:val="19"/>
     <w:qFormat/>
     <w:rsid w:val="002F4CB3"/>
@@ -2632,9 +2902,9 @@
       <w:color w:val="808080" w:themeColor="text1" w:themeTint="7F"/>
     </w:rPr>
   </w:style>
-  <w:style w:type="character" w:styleId="IntenseEmphasis">
+  <w:style w:type="character" w:styleId="Intensievebenadrukking">
     <w:name w:val="Intense Emphasis"/>
-    <w:basedOn w:val="DefaultParagraphFont"/>
+    <w:basedOn w:val="Standaardalinea-lettertype"/>
     <w:uiPriority w:val="21"/>
     <w:qFormat/>
     <w:rsid w:val="002F4CB3"/>
@@ -2646,9 +2916,9 @@
       <w:color w:val="4472C4" w:themeColor="accent1"/>
     </w:rPr>
   </w:style>
-  <w:style w:type="character" w:styleId="SubtleReference">
+  <w:style w:type="character" w:styleId="Subtieleverwijzing">
     <w:name w:val="Subtle Reference"/>
-    <w:basedOn w:val="DefaultParagraphFont"/>
+    <w:basedOn w:val="Standaardalinea-lettertype"/>
     <w:uiPriority w:val="31"/>
     <w:qFormat/>
     <w:rsid w:val="002F4CB3"/>
@@ -2658,9 +2928,9 @@
       <w:u w:val="single"/>
     </w:rPr>
   </w:style>
-  <w:style w:type="character" w:styleId="IntenseReference">
+  <w:style w:type="character" w:styleId="Intensieveverwijzing">
     <w:name w:val="Intense Reference"/>
-    <w:basedOn w:val="DefaultParagraphFont"/>
+    <w:basedOn w:val="Standaardalinea-lettertype"/>
     <w:uiPriority w:val="32"/>
     <w:qFormat/>
     <w:rsid w:val="002F4CB3"/>
@@ -2673,9 +2943,9 @@
       <w:u w:val="single"/>
     </w:rPr>
   </w:style>
-  <w:style w:type="character" w:styleId="BookTitle">
+  <w:style w:type="character" w:styleId="Titelvanboek">
     <w:name w:val="Book Title"/>
-    <w:basedOn w:val="DefaultParagraphFont"/>
+    <w:basedOn w:val="Standaardalinea-lettertype"/>
     <w:uiPriority w:val="33"/>
     <w:qFormat/>
     <w:rsid w:val="002F4CB3"/>
@@ -2686,10 +2956,10 @@
       <w:spacing w:val="5"/>
     </w:rPr>
   </w:style>
-  <w:style w:type="paragraph" w:styleId="TOCHeading">
+  <w:style w:type="paragraph" w:styleId="Kopvaninhoudsopgave">
     <w:name w:val="TOC Heading"/>
-    <w:basedOn w:val="Heading1"/>
-    <w:next w:val="Normal"/>
+    <w:basedOn w:val="Kop1"/>
+    <w:next w:val="Standaard"/>
     <w:uiPriority w:val="39"/>
     <w:unhideWhenUsed/>
     <w:qFormat/>
@@ -2698,17 +2968,17 @@
       <w:outlineLvl w:val="9"/>
     </w:pPr>
   </w:style>
-  <w:style w:type="character" w:customStyle="1" w:styleId="NoSpacingChar">
-    <w:name w:val="No Spacing Char"/>
-    <w:basedOn w:val="DefaultParagraphFont"/>
-    <w:link w:val="NoSpacing"/>
+  <w:style w:type="character" w:customStyle="1" w:styleId="GeenafstandChar">
+    <w:name w:val="Geen afstand Char"/>
+    <w:basedOn w:val="Standaardalinea-lettertype"/>
+    <w:link w:val="Geenafstand"/>
     <w:uiPriority w:val="1"/>
     <w:rsid w:val="002F4CB3"/>
   </w:style>
-  <w:style w:type="paragraph" w:styleId="Header">
+  <w:style w:type="paragraph" w:styleId="Koptekst">
     <w:name w:val="header"/>
-    <w:basedOn w:val="Normal"/>
-    <w:link w:val="HeaderChar"/>
+    <w:basedOn w:val="Standaard"/>
+    <w:link w:val="KoptekstChar"/>
     <w:uiPriority w:val="99"/>
     <w:unhideWhenUsed/>
     <w:rsid w:val="00BA2BA8"/>
@@ -2720,17 +2990,17 @@
       <w:spacing w:after="0" w:line="240" w:lineRule="auto"/>
     </w:pPr>
   </w:style>
-  <w:style w:type="character" w:customStyle="1" w:styleId="HeaderChar">
-    <w:name w:val="Header Char"/>
-    <w:basedOn w:val="DefaultParagraphFont"/>
-    <w:link w:val="Header"/>
+  <w:style w:type="character" w:customStyle="1" w:styleId="KoptekstChar">
+    <w:name w:val="Koptekst Char"/>
+    <w:basedOn w:val="Standaardalinea-lettertype"/>
+    <w:link w:val="Koptekst"/>
     <w:uiPriority w:val="99"/>
     <w:rsid w:val="00BA2BA8"/>
   </w:style>
-  <w:style w:type="paragraph" w:styleId="Footer">
+  <w:style w:type="paragraph" w:styleId="Voettekst">
     <w:name w:val="footer"/>
-    <w:basedOn w:val="Normal"/>
-    <w:link w:val="FooterChar"/>
+    <w:basedOn w:val="Standaard"/>
+    <w:link w:val="VoettekstChar"/>
     <w:uiPriority w:val="99"/>
     <w:unhideWhenUsed/>
     <w:rsid w:val="00BA2BA8"/>
@@ -2742,16 +3012,16 @@
       <w:spacing w:after="0" w:line="240" w:lineRule="auto"/>
     </w:pPr>
   </w:style>
-  <w:style w:type="character" w:customStyle="1" w:styleId="FooterChar">
-    <w:name w:val="Footer Char"/>
-    <w:basedOn w:val="DefaultParagraphFont"/>
-    <w:link w:val="Footer"/>
+  <w:style w:type="character" w:customStyle="1" w:styleId="VoettekstChar">
+    <w:name w:val="Voettekst Char"/>
+    <w:basedOn w:val="Standaardalinea-lettertype"/>
+    <w:link w:val="Voettekst"/>
     <w:uiPriority w:val="99"/>
     <w:rsid w:val="00BA2BA8"/>
   </w:style>
-  <w:style w:type="paragraph" w:styleId="ListParagraph">
+  <w:style w:type="paragraph" w:styleId="Lijstalinea">
     <w:name w:val="List Paragraph"/>
-    <w:basedOn w:val="Normal"/>
+    <w:basedOn w:val="Standaard"/>
     <w:uiPriority w:val="34"/>
     <w:qFormat/>
     <w:rsid w:val="00AB16E2"/>
@@ -3048,7 +3318,7 @@
 </file>
 
 <file path=customXml/itemProps2.xml><?xml version="1.0" encoding="utf-8"?>
-<ds:datastoreItem xmlns:ds="http://schemas.openxmlformats.org/officeDocument/2006/customXml" ds:itemID="{B08AB2FA-52C7-4A21-AEB1-37E700D1657C}">
+<ds:datastoreItem xmlns:ds="http://schemas.openxmlformats.org/officeDocument/2006/customXml" ds:itemID="{62E76CEE-A543-4332-8CAE-68518DBCFECB}">
   <ds:schemaRefs>
     <ds:schemaRef ds:uri="http://schemas.openxmlformats.org/officeDocument/2006/bibliography"/>
   </ds:schemaRefs>

</xml_diff>